<commit_message>
Inclusão do diagrama entidade relacionamento
</commit_message>
<xml_diff>
--- a/5.2  Diagrama Entidade_Relacionamento.docx
+++ b/5.2  Diagrama Entidade_Relacionamento.docx
@@ -1,35 +1,25 @@
 
 <file path=word/document.xml><?xml version="1.0" encoding="utf-8"?>
-<w:document xmlns:ve="http://schemas.openxmlformats.org/markup-compatibility/2006" xmlns:o="urn:schemas-microsoft-com:office:office" xmlns:r="http://schemas.openxmlformats.org/officeDocument/2006/relationships" xmlns:m="http://schemas.openxmlformats.org/officeDocument/2006/math" xmlns:v="urn:schemas-microsoft-com:vml" xmlns:wp="http://schemas.openxmlformats.org/drawingml/2006/wordprocessingDrawing" xmlns:w10="urn:schemas-microsoft-com:office:word" xmlns:w="http://schemas.openxmlformats.org/wordprocessingml/2006/main" xmlns:wne="http://schemas.microsoft.com/office/word/2006/wordml">
+<w:document xmlns:wpc="http://schemas.microsoft.com/office/word/2010/wordprocessingCanvas" xmlns:mc="http://schemas.openxmlformats.org/markup-compatibility/2006" xmlns:o="urn:schemas-microsoft-com:office:office" xmlns:r="http://schemas.openxmlformats.org/officeDocument/2006/relationships" xmlns:m="http://schemas.openxmlformats.org/officeDocument/2006/math" xmlns:v="urn:schemas-microsoft-com:vml" xmlns:wp14="http://schemas.microsoft.com/office/word/2010/wordprocessingDrawing" xmlns:wp="http://schemas.openxmlformats.org/drawingml/2006/wordprocessingDrawing" xmlns:w10="urn:schemas-microsoft-com:office:word" xmlns:w="http://schemas.openxmlformats.org/wordprocessingml/2006/main" xmlns:w14="http://schemas.microsoft.com/office/word/2010/wordml" xmlns:w15="http://schemas.microsoft.com/office/word/2012/wordml" xmlns:wpg="http://schemas.microsoft.com/office/word/2010/wordprocessingGroup" xmlns:wpi="http://schemas.microsoft.com/office/word/2010/wordprocessingInk" xmlns:wne="http://schemas.microsoft.com/office/word/2006/wordml" xmlns:wps="http://schemas.microsoft.com/office/word/2010/wordprocessingShape" mc:Ignorable="w14 w15 wp14">
   <w:body>
     <w:p>
       <w:pPr>
+        <w:jc w:val="center"/>
         <w:rPr>
           <w:sz w:val="32"/>
         </w:rPr>
       </w:pPr>
-    </w:p>
-    <w:p/>
-    <w:p/>
-    <w:p>
+      <w:bookmarkStart w:id="0" w:name="_GoBack"/>
       <w:r>
         <w:rPr>
           <w:noProof/>
           <w:lang w:eastAsia="pt-BR"/>
         </w:rPr>
         <w:drawing>
-          <wp:anchor distT="0" distB="0" distL="114300" distR="114300" simplePos="0" relativeHeight="251658240" behindDoc="1" locked="0" layoutInCell="1" allowOverlap="1">
-            <wp:simplePos x="0" y="0"/>
-            <wp:positionH relativeFrom="column">
-              <wp:posOffset>-1461135</wp:posOffset>
-            </wp:positionH>
-            <wp:positionV relativeFrom="paragraph">
-              <wp:posOffset>211456</wp:posOffset>
-            </wp:positionV>
-            <wp:extent cx="8562975" cy="6111875"/>
-            <wp:effectExtent l="0" t="1219200" r="0" b="1203325"/>
-            <wp:wrapNone/>
-            <wp:docPr id="2" name="Imagem 2" descr="tugahomosexsual"/>
+          <wp:inline distT="0" distB="0" distL="0" distR="0" wp14:anchorId="7E2290AC" wp14:editId="0F1511BF">
+            <wp:extent cx="6099175" cy="5939731"/>
+            <wp:effectExtent l="0" t="76200" r="0" b="61595"/>
+            <wp:docPr id="1" name="Imagem 1"/>
             <wp:cNvGraphicFramePr>
               <a:graphicFrameLocks xmlns:a="http://schemas.openxmlformats.org/drawingml/2006/main" noChangeAspect="1"/>
             </wp:cNvGraphicFramePr>
@@ -37,45 +27,38 @@
               <a:graphicData uri="http://schemas.openxmlformats.org/drawingml/2006/picture">
                 <pic:pic xmlns:pic="http://schemas.openxmlformats.org/drawingml/2006/picture">
                   <pic:nvPicPr>
-                    <pic:cNvPr id="0" name="Picture 2" descr="tugahomosexsual"/>
-                    <pic:cNvPicPr>
-                      <a:picLocks noChangeAspect="1" noChangeArrowheads="1"/>
-                    </pic:cNvPicPr>
+                    <pic:cNvPr id="1" name="Modelagem_tcc.png"/>
+                    <pic:cNvPicPr/>
                   </pic:nvPicPr>
                   <pic:blipFill>
-                    <a:blip r:embed="rId6" cstate="print"/>
-                    <a:srcRect/>
+                    <a:blip r:embed="rId6" cstate="print">
+                      <a:extLst>
+                        <a:ext uri="{28A0092B-C50C-407E-A947-70E740481C1C}">
+                          <a14:useLocalDpi xmlns:a14="http://schemas.microsoft.com/office/drawing/2010/main" val="0"/>
+                        </a:ext>
+                      </a:extLst>
+                    </a:blip>
                     <a:stretch>
                       <a:fillRect/>
                     </a:stretch>
                   </pic:blipFill>
-                  <pic:spPr bwMode="auto">
+                  <pic:spPr>
                     <a:xfrm rot="16200000">
                       <a:off x="0" y="0"/>
-                      <a:ext cx="8562975" cy="6111875"/>
+                      <a:ext cx="6109156" cy="5949451"/>
                     </a:xfrm>
                     <a:prstGeom prst="rect">
                       <a:avLst/>
                     </a:prstGeom>
-                    <a:noFill/>
-                    <a:ln w="9525">
-                      <a:noFill/>
-                      <a:miter lim="800000"/>
-                      <a:headEnd/>
-                      <a:tailEnd/>
-                    </a:ln>
                   </pic:spPr>
                 </pic:pic>
               </a:graphicData>
             </a:graphic>
-          </wp:anchor>
+          </wp:inline>
         </w:drawing>
       </w:r>
     </w:p>
-    <w:p/>
-    <w:p/>
-    <w:p/>
-    <w:p/>
+    <w:bookmarkEnd w:id="0"/>
     <w:p/>
     <w:p/>
     <w:p/>
@@ -107,7 +90,7 @@
 </file>
 
 <file path=word/endnotes.xml><?xml version="1.0" encoding="utf-8"?>
-<w:endnotes xmlns:ve="http://schemas.openxmlformats.org/markup-compatibility/2006" xmlns:o="urn:schemas-microsoft-com:office:office" xmlns:r="http://schemas.openxmlformats.org/officeDocument/2006/relationships" xmlns:m="http://schemas.openxmlformats.org/officeDocument/2006/math" xmlns:v="urn:schemas-microsoft-com:vml" xmlns:wp="http://schemas.openxmlformats.org/drawingml/2006/wordprocessingDrawing" xmlns:w10="urn:schemas-microsoft-com:office:word" xmlns:w="http://schemas.openxmlformats.org/wordprocessingml/2006/main" xmlns:wne="http://schemas.microsoft.com/office/word/2006/wordml">
+<w:endnotes xmlns:wpc="http://schemas.microsoft.com/office/word/2010/wordprocessingCanvas" xmlns:mc="http://schemas.openxmlformats.org/markup-compatibility/2006" xmlns:o="urn:schemas-microsoft-com:office:office" xmlns:r="http://schemas.openxmlformats.org/officeDocument/2006/relationships" xmlns:m="http://schemas.openxmlformats.org/officeDocument/2006/math" xmlns:v="urn:schemas-microsoft-com:vml" xmlns:wp14="http://schemas.microsoft.com/office/word/2010/wordprocessingDrawing" xmlns:wp="http://schemas.openxmlformats.org/drawingml/2006/wordprocessingDrawing" xmlns:w10="urn:schemas-microsoft-com:office:word" xmlns:w="http://schemas.openxmlformats.org/wordprocessingml/2006/main" xmlns:w14="http://schemas.microsoft.com/office/word/2010/wordml" xmlns:w15="http://schemas.microsoft.com/office/word/2012/wordml" xmlns:wpg="http://schemas.microsoft.com/office/word/2010/wordprocessingGroup" xmlns:wpi="http://schemas.microsoft.com/office/word/2010/wordprocessingInk" xmlns:wne="http://schemas.microsoft.com/office/word/2006/wordml" xmlns:wps="http://schemas.microsoft.com/office/word/2010/wordprocessingShape" mc:Ignorable="w14 w15 wp14">
   <w:endnote w:type="separator" w:id="-1">
     <w:p>
       <w:pPr>
@@ -132,7 +115,7 @@
 </file>
 
 <file path=word/footer1.xml><?xml version="1.0" encoding="utf-8"?>
-<w:ftr xmlns:ve="http://schemas.openxmlformats.org/markup-compatibility/2006" xmlns:o="urn:schemas-microsoft-com:office:office" xmlns:r="http://schemas.openxmlformats.org/officeDocument/2006/relationships" xmlns:m="http://schemas.openxmlformats.org/officeDocument/2006/math" xmlns:v="urn:schemas-microsoft-com:vml" xmlns:wp="http://schemas.openxmlformats.org/drawingml/2006/wordprocessingDrawing" xmlns:w10="urn:schemas-microsoft-com:office:word" xmlns:w="http://schemas.openxmlformats.org/wordprocessingml/2006/main" xmlns:wne="http://schemas.microsoft.com/office/word/2006/wordml">
+<w:ftr xmlns:wpc="http://schemas.microsoft.com/office/word/2010/wordprocessingCanvas" xmlns:mc="http://schemas.openxmlformats.org/markup-compatibility/2006" xmlns:o="urn:schemas-microsoft-com:office:office" xmlns:r="http://schemas.openxmlformats.org/officeDocument/2006/relationships" xmlns:m="http://schemas.openxmlformats.org/officeDocument/2006/math" xmlns:v="urn:schemas-microsoft-com:vml" xmlns:wp14="http://schemas.microsoft.com/office/word/2010/wordprocessingDrawing" xmlns:wp="http://schemas.openxmlformats.org/drawingml/2006/wordprocessingDrawing" xmlns:w10="urn:schemas-microsoft-com:office:word" xmlns:w="http://schemas.openxmlformats.org/wordprocessingml/2006/main" xmlns:w14="http://schemas.microsoft.com/office/word/2010/wordml" xmlns:w15="http://schemas.microsoft.com/office/word/2012/wordml" xmlns:wpg="http://schemas.microsoft.com/office/word/2010/wordprocessingGroup" xmlns:wpi="http://schemas.microsoft.com/office/word/2010/wordprocessingInk" xmlns:wne="http://schemas.microsoft.com/office/word/2006/wordml" xmlns:wps="http://schemas.microsoft.com/office/word/2010/wordprocessingShape" mc:Ignorable="w14 w15 wp14">
   <w:p>
     <w:pPr>
       <w:pStyle w:val="Rodap"/>
@@ -165,7 +148,7 @@
 </file>
 
 <file path=word/footnotes.xml><?xml version="1.0" encoding="utf-8"?>
-<w:footnotes xmlns:ve="http://schemas.openxmlformats.org/markup-compatibility/2006" xmlns:o="urn:schemas-microsoft-com:office:office" xmlns:r="http://schemas.openxmlformats.org/officeDocument/2006/relationships" xmlns:m="http://schemas.openxmlformats.org/officeDocument/2006/math" xmlns:v="urn:schemas-microsoft-com:vml" xmlns:wp="http://schemas.openxmlformats.org/drawingml/2006/wordprocessingDrawing" xmlns:w10="urn:schemas-microsoft-com:office:word" xmlns:w="http://schemas.openxmlformats.org/wordprocessingml/2006/main" xmlns:wne="http://schemas.microsoft.com/office/word/2006/wordml">
+<w:footnotes xmlns:wpc="http://schemas.microsoft.com/office/word/2010/wordprocessingCanvas" xmlns:mc="http://schemas.openxmlformats.org/markup-compatibility/2006" xmlns:o="urn:schemas-microsoft-com:office:office" xmlns:r="http://schemas.openxmlformats.org/officeDocument/2006/relationships" xmlns:m="http://schemas.openxmlformats.org/officeDocument/2006/math" xmlns:v="urn:schemas-microsoft-com:vml" xmlns:wp14="http://schemas.microsoft.com/office/word/2010/wordprocessingDrawing" xmlns:wp="http://schemas.openxmlformats.org/drawingml/2006/wordprocessingDrawing" xmlns:w10="urn:schemas-microsoft-com:office:word" xmlns:w="http://schemas.openxmlformats.org/wordprocessingml/2006/main" xmlns:w14="http://schemas.microsoft.com/office/word/2010/wordml" xmlns:w15="http://schemas.microsoft.com/office/word/2012/wordml" xmlns:wpg="http://schemas.microsoft.com/office/word/2010/wordprocessingGroup" xmlns:wpi="http://schemas.microsoft.com/office/word/2010/wordprocessingInk" xmlns:wne="http://schemas.microsoft.com/office/word/2006/wordml" xmlns:wps="http://schemas.microsoft.com/office/word/2010/wordprocessingShape" mc:Ignorable="w14 w15 wp14">
   <w:footnote w:type="separator" w:id="-1">
     <w:p>
       <w:pPr>
@@ -190,13 +173,13 @@
 </file>
 
 <file path=word/header1.xml><?xml version="1.0" encoding="utf-8"?>
-<w:hdr xmlns:ve="http://schemas.openxmlformats.org/markup-compatibility/2006" xmlns:o="urn:schemas-microsoft-com:office:office" xmlns:r="http://schemas.openxmlformats.org/officeDocument/2006/relationships" xmlns:m="http://schemas.openxmlformats.org/officeDocument/2006/math" xmlns:v="urn:schemas-microsoft-com:vml" xmlns:wp="http://schemas.openxmlformats.org/drawingml/2006/wordprocessingDrawing" xmlns:w10="urn:schemas-microsoft-com:office:word" xmlns:w="http://schemas.openxmlformats.org/wordprocessingml/2006/main" xmlns:wne="http://schemas.microsoft.com/office/word/2006/wordml">
+<w:hdr xmlns:wpc="http://schemas.microsoft.com/office/word/2010/wordprocessingCanvas" xmlns:mc="http://schemas.openxmlformats.org/markup-compatibility/2006" xmlns:o="urn:schemas-microsoft-com:office:office" xmlns:r="http://schemas.openxmlformats.org/officeDocument/2006/relationships" xmlns:m="http://schemas.openxmlformats.org/officeDocument/2006/math" xmlns:v="urn:schemas-microsoft-com:vml" xmlns:wp14="http://schemas.microsoft.com/office/word/2010/wordprocessingDrawing" xmlns:wp="http://schemas.openxmlformats.org/drawingml/2006/wordprocessingDrawing" xmlns:w10="urn:schemas-microsoft-com:office:word" xmlns:w="http://schemas.openxmlformats.org/wordprocessingml/2006/main" xmlns:w14="http://schemas.microsoft.com/office/word/2010/wordml" xmlns:w15="http://schemas.microsoft.com/office/word/2012/wordml" xmlns:wpg="http://schemas.microsoft.com/office/word/2010/wordprocessingGroup" xmlns:wpi="http://schemas.microsoft.com/office/word/2010/wordprocessingInk" xmlns:wne="http://schemas.microsoft.com/office/word/2006/wordml" xmlns:wps="http://schemas.microsoft.com/office/word/2010/wordprocessingShape" mc:Ignorable="w14 w15 wp14">
   <w:tbl>
     <w:tblPr>
       <w:tblStyle w:val="Tabelacomgrade"/>
       <w:tblW w:w="9211" w:type="dxa"/>
       <w:shd w:val="clear" w:color="auto" w:fill="FFFFFF" w:themeFill="background1"/>
-      <w:tblLook w:val="04A0"/>
+      <w:tblLook w:val="04A0" w:firstRow="1" w:lastRow="0" w:firstColumn="1" w:lastColumn="0" w:noHBand="0" w:noVBand="1"/>
     </w:tblPr>
     <w:tblGrid>
       <w:gridCol w:w="1101"/>
@@ -222,7 +205,21 @@
             <w:rPr>
               <w:b/>
             </w:rPr>
-            <w:t>5.2 -DIAGRAMA  ENTIDADE-RELACIONAMENTO (com cardinalidade e chaves)</w:t>
+            <w:t>5.2 -</w:t>
+          </w:r>
+          <w:proofErr w:type="gramStart"/>
+          <w:r>
+            <w:rPr>
+              <w:b/>
+            </w:rPr>
+            <w:t>DIAGRAMA  ENTIDADE</w:t>
+          </w:r>
+          <w:proofErr w:type="gramEnd"/>
+          <w:r>
+            <w:rPr>
+              <w:b/>
+            </w:rPr>
+            <w:t>-RELACIONAMENTO (com cardinalidade e chaves)</w:t>
           </w:r>
         </w:p>
       </w:tc>
@@ -316,7 +313,7 @@
 </file>
 
 <file path=word/styles.xml><?xml version="1.0" encoding="utf-8"?>
-<w:styles xmlns:r="http://schemas.openxmlformats.org/officeDocument/2006/relationships" xmlns:w="http://schemas.openxmlformats.org/wordprocessingml/2006/main">
+<w:styles xmlns:mc="http://schemas.openxmlformats.org/markup-compatibility/2006" xmlns:r="http://schemas.openxmlformats.org/officeDocument/2006/relationships" xmlns:w="http://schemas.openxmlformats.org/wordprocessingml/2006/main" xmlns:w14="http://schemas.microsoft.com/office/word/2010/wordml" xmlns:w15="http://schemas.microsoft.com/office/word/2012/wordml" mc:Ignorable="w14 w15">
   <w:docDefaults>
     <w:rPrDefault>
       <w:rPr>
@@ -332,144 +329,378 @@
       </w:pPr>
     </w:pPrDefault>
   </w:docDefaults>
-  <w:latentStyles w:defLockedState="0" w:defUIPriority="99" w:defSemiHidden="1" w:defUnhideWhenUsed="1" w:defQFormat="0" w:count="267">
-    <w:lsdException w:name="Normal" w:semiHidden="0" w:uiPriority="0" w:unhideWhenUsed="0" w:qFormat="1"/>
-    <w:lsdException w:name="heading 1" w:semiHidden="0" w:uiPriority="9" w:unhideWhenUsed="0" w:qFormat="1"/>
-    <w:lsdException w:name="heading 2" w:uiPriority="9" w:qFormat="1"/>
-    <w:lsdException w:name="heading 3" w:uiPriority="9" w:qFormat="1"/>
-    <w:lsdException w:name="heading 4" w:uiPriority="9" w:qFormat="1"/>
-    <w:lsdException w:name="heading 5" w:uiPriority="9" w:qFormat="1"/>
-    <w:lsdException w:name="heading 6" w:uiPriority="9" w:qFormat="1"/>
-    <w:lsdException w:name="heading 7" w:uiPriority="9" w:qFormat="1"/>
-    <w:lsdException w:name="heading 8" w:uiPriority="9" w:qFormat="1"/>
-    <w:lsdException w:name="heading 9" w:uiPriority="9" w:qFormat="1"/>
-    <w:lsdException w:name="toc 1" w:uiPriority="39"/>
-    <w:lsdException w:name="toc 2" w:uiPriority="39"/>
-    <w:lsdException w:name="toc 3" w:uiPriority="39"/>
-    <w:lsdException w:name="toc 4" w:uiPriority="39"/>
-    <w:lsdException w:name="toc 5" w:uiPriority="39"/>
-    <w:lsdException w:name="toc 6" w:uiPriority="39"/>
-    <w:lsdException w:name="toc 7" w:uiPriority="39"/>
-    <w:lsdException w:name="toc 8" w:uiPriority="39"/>
-    <w:lsdException w:name="toc 9" w:uiPriority="39"/>
-    <w:lsdException w:name="caption" w:uiPriority="35" w:qFormat="1"/>
-    <w:lsdException w:name="Title" w:semiHidden="0" w:uiPriority="10" w:unhideWhenUsed="0" w:qFormat="1"/>
-    <w:lsdException w:name="Default Paragraph Font" w:uiPriority="1"/>
-    <w:lsdException w:name="Subtitle" w:semiHidden="0" w:uiPriority="11" w:unhideWhenUsed="0" w:qFormat="1"/>
-    <w:lsdException w:name="Strong" w:semiHidden="0" w:uiPriority="22" w:unhideWhenUsed="0" w:qFormat="1"/>
-    <w:lsdException w:name="Emphasis" w:semiHidden="0" w:uiPriority="20" w:unhideWhenUsed="0" w:qFormat="1"/>
-    <w:lsdException w:name="Table Grid" w:semiHidden="0" w:uiPriority="0" w:unhideWhenUsed="0"/>
-    <w:lsdException w:name="Placeholder Text" w:unhideWhenUsed="0"/>
-    <w:lsdException w:name="No Spacing" w:semiHidden="0" w:uiPriority="1" w:unhideWhenUsed="0" w:qFormat="1"/>
-    <w:lsdException w:name="Light Shading" w:semiHidden="0" w:uiPriority="60" w:unhideWhenUsed="0"/>
-    <w:lsdException w:name="Light List" w:semiHidden="0" w:uiPriority="61" w:unhideWhenUsed="0"/>
-    <w:lsdException w:name="Light Grid" w:semiHidden="0" w:uiPriority="62" w:unhideWhenUsed="0"/>
-    <w:lsdException w:name="Medium Shading 1" w:semiHidden="0" w:uiPriority="63" w:unhideWhenUsed="0"/>
-    <w:lsdException w:name="Medium Shading 2" w:semiHidden="0" w:uiPriority="64" w:unhideWhenUsed="0"/>
-    <w:lsdException w:name="Medium List 1" w:semiHidden="0" w:uiPriority="65" w:unhideWhenUsed="0"/>
-    <w:lsdException w:name="Medium List 2" w:semiHidden="0" w:uiPriority="66" w:unhideWhenUsed="0"/>
-    <w:lsdException w:name="Medium Grid 1" w:semiHidden="0" w:uiPriority="67" w:unhideWhenUsed="0"/>
-    <w:lsdException w:name="Medium Grid 2" w:semiHidden="0" w:uiPriority="68" w:unhideWhenUsed="0"/>
-    <w:lsdException w:name="Medium Grid 3" w:semiHidden="0" w:uiPriority="69" w:unhideWhenUsed="0"/>
-    <w:lsdException w:name="Dark List" w:semiHidden="0" w:uiPriority="70" w:unhideWhenUsed="0"/>
-    <w:lsdException w:name="Colorful Shading" w:semiHidden="0" w:uiPriority="71" w:unhideWhenUsed="0"/>
-    <w:lsdException w:name="Colorful List" w:semiHidden="0" w:uiPriority="72" w:unhideWhenUsed="0"/>
-    <w:lsdException w:name="Colorful Grid" w:semiHidden="0" w:uiPriority="73" w:unhideWhenUsed="0"/>
-    <w:lsdException w:name="Light Shading Accent 1" w:semiHidden="0" w:uiPriority="60" w:unhideWhenUsed="0"/>
-    <w:lsdException w:name="Light List Accent 1" w:semiHidden="0" w:uiPriority="61" w:unhideWhenUsed="0"/>
-    <w:lsdException w:name="Light Grid Accent 1" w:semiHidden="0" w:uiPriority="62" w:unhideWhenUsed="0"/>
-    <w:lsdException w:name="Medium Shading 1 Accent 1" w:semiHidden="0" w:uiPriority="63" w:unhideWhenUsed="0"/>
-    <w:lsdException w:name="Medium Shading 2 Accent 1" w:semiHidden="0" w:uiPriority="64" w:unhideWhenUsed="0"/>
-    <w:lsdException w:name="Medium List 1 Accent 1" w:semiHidden="0" w:uiPriority="65" w:unhideWhenUsed="0"/>
-    <w:lsdException w:name="Revision" w:unhideWhenUsed="0"/>
-    <w:lsdException w:name="List Paragraph" w:semiHidden="0" w:uiPriority="34" w:unhideWhenUsed="0" w:qFormat="1"/>
-    <w:lsdException w:name="Quote" w:semiHidden="0" w:uiPriority="29" w:unhideWhenUsed="0" w:qFormat="1"/>
-    <w:lsdException w:name="Intense Quote" w:semiHidden="0" w:uiPriority="30" w:unhideWhenUsed="0" w:qFormat="1"/>
-    <w:lsdException w:name="Medium List 2 Accent 1" w:semiHidden="0" w:uiPriority="66" w:unhideWhenUsed="0"/>
-    <w:lsdException w:name="Medium Grid 1 Accent 1" w:semiHidden="0" w:uiPriority="67" w:unhideWhenUsed="0"/>
-    <w:lsdException w:name="Medium Grid 2 Accent 1" w:semiHidden="0" w:uiPriority="68" w:unhideWhenUsed="0"/>
-    <w:lsdException w:name="Medium Grid 3 Accent 1" w:semiHidden="0" w:uiPriority="69" w:unhideWhenUsed="0"/>
-    <w:lsdException w:name="Dark List Accent 1" w:semiHidden="0" w:uiPriority="70" w:unhideWhenUsed="0"/>
-    <w:lsdException w:name="Colorful Shading Accent 1" w:semiHidden="0" w:uiPriority="71" w:unhideWhenUsed="0"/>
-    <w:lsdException w:name="Colorful List Accent 1" w:semiHidden="0" w:uiPriority="72" w:unhideWhenUsed="0"/>
-    <w:lsdException w:name="Colorful Grid Accent 1" w:semiHidden="0" w:uiPriority="73" w:unhideWhenUsed="0"/>
-    <w:lsdException w:name="Light Shading Accent 2" w:semiHidden="0" w:uiPriority="60" w:unhideWhenUsed="0"/>
-    <w:lsdException w:name="Light List Accent 2" w:semiHidden="0" w:uiPriority="61" w:unhideWhenUsed="0"/>
-    <w:lsdException w:name="Light Grid Accent 2" w:semiHidden="0" w:uiPriority="62" w:unhideWhenUsed="0"/>
-    <w:lsdException w:name="Medium Shading 1 Accent 2" w:semiHidden="0" w:uiPriority="63" w:unhideWhenUsed="0"/>
-    <w:lsdException w:name="Medium Shading 2 Accent 2" w:semiHidden="0" w:uiPriority="64" w:unhideWhenUsed="0"/>
-    <w:lsdException w:name="Medium List 1 Accent 2" w:semiHidden="0" w:uiPriority="65" w:unhideWhenUsed="0"/>
-    <w:lsdException w:name="Medium List 2 Accent 2" w:semiHidden="0" w:uiPriority="66" w:unhideWhenUsed="0"/>
-    <w:lsdException w:name="Medium Grid 1 Accent 2" w:semiHidden="0" w:uiPriority="67" w:unhideWhenUsed="0"/>
-    <w:lsdException w:name="Medium Grid 2 Accent 2" w:semiHidden="0" w:uiPriority="68" w:unhideWhenUsed="0"/>
-    <w:lsdException w:name="Medium Grid 3 Accent 2" w:semiHidden="0" w:uiPriority="69" w:unhideWhenUsed="0"/>
-    <w:lsdException w:name="Dark List Accent 2" w:semiHidden="0" w:uiPriority="70" w:unhideWhenUsed="0"/>
-    <w:lsdException w:name="Colorful Shading Accent 2" w:semiHidden="0" w:uiPriority="71" w:unhideWhenUsed="0"/>
-    <w:lsdException w:name="Colorful List Accent 2" w:semiHidden="0" w:uiPriority="72" w:unhideWhenUsed="0"/>
-    <w:lsdException w:name="Colorful Grid Accent 2" w:semiHidden="0" w:uiPriority="73" w:unhideWhenUsed="0"/>
-    <w:lsdException w:name="Light Shading Accent 3" w:semiHidden="0" w:uiPriority="60" w:unhideWhenUsed="0"/>
-    <w:lsdException w:name="Light List Accent 3" w:semiHidden="0" w:uiPriority="61" w:unhideWhenUsed="0"/>
-    <w:lsdException w:name="Light Grid Accent 3" w:semiHidden="0" w:uiPriority="62" w:unhideWhenUsed="0"/>
-    <w:lsdException w:name="Medium Shading 1 Accent 3" w:semiHidden="0" w:uiPriority="63" w:unhideWhenUsed="0"/>
-    <w:lsdException w:name="Medium Shading 2 Accent 3" w:semiHidden="0" w:uiPriority="64" w:unhideWhenUsed="0"/>
-    <w:lsdException w:name="Medium List 1 Accent 3" w:semiHidden="0" w:uiPriority="65" w:unhideWhenUsed="0"/>
-    <w:lsdException w:name="Medium List 2 Accent 3" w:semiHidden="0" w:uiPriority="66" w:unhideWhenUsed="0"/>
-    <w:lsdException w:name="Medium Grid 1 Accent 3" w:semiHidden="0" w:uiPriority="67" w:unhideWhenUsed="0"/>
-    <w:lsdException w:name="Medium Grid 2 Accent 3" w:semiHidden="0" w:uiPriority="68" w:unhideWhenUsed="0"/>
-    <w:lsdException w:name="Medium Grid 3 Accent 3" w:semiHidden="0" w:uiPriority="69" w:unhideWhenUsed="0"/>
-    <w:lsdException w:name="Dark List Accent 3" w:semiHidden="0" w:uiPriority="70" w:unhideWhenUsed="0"/>
-    <w:lsdException w:name="Colorful Shading Accent 3" w:semiHidden="0" w:uiPriority="71" w:unhideWhenUsed="0"/>
-    <w:lsdException w:name="Colorful List Accent 3" w:semiHidden="0" w:uiPriority="72" w:unhideWhenUsed="0"/>
-    <w:lsdException w:name="Colorful Grid Accent 3" w:semiHidden="0" w:uiPriority="73" w:unhideWhenUsed="0"/>
-    <w:lsdException w:name="Light Shading Accent 4" w:semiHidden="0" w:uiPriority="60" w:unhideWhenUsed="0"/>
-    <w:lsdException w:name="Light List Accent 4" w:semiHidden="0" w:uiPriority="61" w:unhideWhenUsed="0"/>
-    <w:lsdException w:name="Light Grid Accent 4" w:semiHidden="0" w:uiPriority="62" w:unhideWhenUsed="0"/>
-    <w:lsdException w:name="Medium Shading 1 Accent 4" w:semiHidden="0" w:uiPriority="63" w:unhideWhenUsed="0"/>
-    <w:lsdException w:name="Medium Shading 2 Accent 4" w:semiHidden="0" w:uiPriority="64" w:unhideWhenUsed="0"/>
-    <w:lsdException w:name="Medium List 1 Accent 4" w:semiHidden="0" w:uiPriority="65" w:unhideWhenUsed="0"/>
-    <w:lsdException w:name="Medium List 2 Accent 4" w:semiHidden="0" w:uiPriority="66" w:unhideWhenUsed="0"/>
-    <w:lsdException w:name="Medium Grid 1 Accent 4" w:semiHidden="0" w:uiPriority="67" w:unhideWhenUsed="0"/>
-    <w:lsdException w:name="Medium Grid 2 Accent 4" w:semiHidden="0" w:uiPriority="68" w:unhideWhenUsed="0"/>
-    <w:lsdException w:name="Medium Grid 3 Accent 4" w:semiHidden="0" w:uiPriority="69" w:unhideWhenUsed="0"/>
-    <w:lsdException w:name="Dark List Accent 4" w:semiHidden="0" w:uiPriority="70" w:unhideWhenUsed="0"/>
-    <w:lsdException w:name="Colorful Shading Accent 4" w:semiHidden="0" w:uiPriority="71" w:unhideWhenUsed="0"/>
-    <w:lsdException w:name="Colorful List Accent 4" w:semiHidden="0" w:uiPriority="72" w:unhideWhenUsed="0"/>
-    <w:lsdException w:name="Colorful Grid Accent 4" w:semiHidden="0" w:uiPriority="73" w:unhideWhenUsed="0"/>
-    <w:lsdException w:name="Light Shading Accent 5" w:semiHidden="0" w:uiPriority="60" w:unhideWhenUsed="0"/>
-    <w:lsdException w:name="Light List Accent 5" w:semiHidden="0" w:uiPriority="61" w:unhideWhenUsed="0"/>
-    <w:lsdException w:name="Light Grid Accent 5" w:semiHidden="0" w:uiPriority="62" w:unhideWhenUsed="0"/>
-    <w:lsdException w:name="Medium Shading 1 Accent 5" w:semiHidden="0" w:uiPriority="63" w:unhideWhenUsed="0"/>
-    <w:lsdException w:name="Medium Shading 2 Accent 5" w:semiHidden="0" w:uiPriority="64" w:unhideWhenUsed="0"/>
-    <w:lsdException w:name="Medium List 1 Accent 5" w:semiHidden="0" w:uiPriority="65" w:unhideWhenUsed="0"/>
-    <w:lsdException w:name="Medium List 2 Accent 5" w:semiHidden="0" w:uiPriority="66" w:unhideWhenUsed="0"/>
-    <w:lsdException w:name="Medium Grid 1 Accent 5" w:semiHidden="0" w:uiPriority="67" w:unhideWhenUsed="0"/>
-    <w:lsdException w:name="Medium Grid 2 Accent 5" w:semiHidden="0" w:uiPriority="68" w:unhideWhenUsed="0"/>
-    <w:lsdException w:name="Medium Grid 3 Accent 5" w:semiHidden="0" w:uiPriority="69" w:unhideWhenUsed="0"/>
-    <w:lsdException w:name="Dark List Accent 5" w:semiHidden="0" w:uiPriority="70" w:unhideWhenUsed="0"/>
-    <w:lsdException w:name="Colorful Shading Accent 5" w:semiHidden="0" w:uiPriority="71" w:unhideWhenUsed="0"/>
-    <w:lsdException w:name="Colorful List Accent 5" w:semiHidden="0" w:uiPriority="72" w:unhideWhenUsed="0"/>
-    <w:lsdException w:name="Colorful Grid Accent 5" w:semiHidden="0" w:uiPriority="73" w:unhideWhenUsed="0"/>
-    <w:lsdException w:name="Light Shading Accent 6" w:semiHidden="0" w:uiPriority="60" w:unhideWhenUsed="0"/>
-    <w:lsdException w:name="Light List Accent 6" w:semiHidden="0" w:uiPriority="61" w:unhideWhenUsed="0"/>
-    <w:lsdException w:name="Light Grid Accent 6" w:semiHidden="0" w:uiPriority="62" w:unhideWhenUsed="0"/>
-    <w:lsdException w:name="Medium Shading 1 Accent 6" w:semiHidden="0" w:uiPriority="63" w:unhideWhenUsed="0"/>
-    <w:lsdException w:name="Medium Shading 2 Accent 6" w:semiHidden="0" w:uiPriority="64" w:unhideWhenUsed="0"/>
-    <w:lsdException w:name="Medium List 1 Accent 6" w:semiHidden="0" w:uiPriority="65" w:unhideWhenUsed="0"/>
-    <w:lsdException w:name="Medium List 2 Accent 6" w:semiHidden="0" w:uiPriority="66" w:unhideWhenUsed="0"/>
-    <w:lsdException w:name="Medium Grid 1 Accent 6" w:semiHidden="0" w:uiPriority="67" w:unhideWhenUsed="0"/>
-    <w:lsdException w:name="Medium Grid 2 Accent 6" w:semiHidden="0" w:uiPriority="68" w:unhideWhenUsed="0"/>
-    <w:lsdException w:name="Medium Grid 3 Accent 6" w:semiHidden="0" w:uiPriority="69" w:unhideWhenUsed="0"/>
-    <w:lsdException w:name="Dark List Accent 6" w:semiHidden="0" w:uiPriority="70" w:unhideWhenUsed="0"/>
-    <w:lsdException w:name="Colorful Shading Accent 6" w:semiHidden="0" w:uiPriority="71" w:unhideWhenUsed="0"/>
-    <w:lsdException w:name="Colorful List Accent 6" w:semiHidden="0" w:uiPriority="72" w:unhideWhenUsed="0"/>
-    <w:lsdException w:name="Colorful Grid Accent 6" w:semiHidden="0" w:uiPriority="73" w:unhideWhenUsed="0"/>
-    <w:lsdException w:name="Subtle Emphasis" w:semiHidden="0" w:uiPriority="19" w:unhideWhenUsed="0" w:qFormat="1"/>
-    <w:lsdException w:name="Intense Emphasis" w:semiHidden="0" w:uiPriority="21" w:unhideWhenUsed="0" w:qFormat="1"/>
-    <w:lsdException w:name="Subtle Reference" w:semiHidden="0" w:uiPriority="31" w:unhideWhenUsed="0" w:qFormat="1"/>
-    <w:lsdException w:name="Intense Reference" w:semiHidden="0" w:uiPriority="32" w:unhideWhenUsed="0" w:qFormat="1"/>
-    <w:lsdException w:name="Book Title" w:semiHidden="0" w:uiPriority="33" w:unhideWhenUsed="0" w:qFormat="1"/>
-    <w:lsdException w:name="Bibliography" w:uiPriority="37"/>
-    <w:lsdException w:name="TOC Heading" w:uiPriority="39" w:qFormat="1"/>
+  <w:latentStyles w:defLockedState="0" w:defUIPriority="99" w:defSemiHidden="0" w:defUnhideWhenUsed="0" w:defQFormat="0" w:count="371">
+    <w:lsdException w:name="Normal" w:uiPriority="0" w:qFormat="1"/>
+    <w:lsdException w:name="heading 1" w:uiPriority="9" w:qFormat="1"/>
+    <w:lsdException w:name="heading 2" w:semiHidden="1" w:uiPriority="9" w:unhideWhenUsed="1" w:qFormat="1"/>
+    <w:lsdException w:name="heading 3" w:semiHidden="1" w:uiPriority="9" w:unhideWhenUsed="1" w:qFormat="1"/>
+    <w:lsdException w:name="heading 4" w:semiHidden="1" w:uiPriority="9" w:unhideWhenUsed="1" w:qFormat="1"/>
+    <w:lsdException w:name="heading 5" w:semiHidden="1" w:uiPriority="9" w:unhideWhenUsed="1" w:qFormat="1"/>
+    <w:lsdException w:name="heading 6" w:semiHidden="1" w:uiPriority="9" w:unhideWhenUsed="1" w:qFormat="1"/>
+    <w:lsdException w:name="heading 7" w:semiHidden="1" w:uiPriority="9" w:unhideWhenUsed="1" w:qFormat="1"/>
+    <w:lsdException w:name="heading 8" w:semiHidden="1" w:uiPriority="9" w:unhideWhenUsed="1" w:qFormat="1"/>
+    <w:lsdException w:name="heading 9" w:semiHidden="1" w:uiPriority="9" w:unhideWhenUsed="1" w:qFormat="1"/>
+    <w:lsdException w:name="index 1" w:semiHidden="1" w:unhideWhenUsed="1"/>
+    <w:lsdException w:name="index 2" w:semiHidden="1" w:unhideWhenUsed="1"/>
+    <w:lsdException w:name="index 3" w:semiHidden="1" w:unhideWhenUsed="1"/>
+    <w:lsdException w:name="index 4" w:semiHidden="1" w:unhideWhenUsed="1"/>
+    <w:lsdException w:name="index 5" w:semiHidden="1" w:unhideWhenUsed="1"/>
+    <w:lsdException w:name="index 6" w:semiHidden="1" w:unhideWhenUsed="1"/>
+    <w:lsdException w:name="index 7" w:semiHidden="1" w:unhideWhenUsed="1"/>
+    <w:lsdException w:name="index 8" w:semiHidden="1" w:unhideWhenUsed="1"/>
+    <w:lsdException w:name="index 9" w:semiHidden="1" w:unhideWhenUsed="1"/>
+    <w:lsdException w:name="toc 1" w:semiHidden="1" w:uiPriority="39" w:unhideWhenUsed="1"/>
+    <w:lsdException w:name="toc 2" w:semiHidden="1" w:uiPriority="39" w:unhideWhenUsed="1"/>
+    <w:lsdException w:name="toc 3" w:semiHidden="1" w:uiPriority="39" w:unhideWhenUsed="1"/>
+    <w:lsdException w:name="toc 4" w:semiHidden="1" w:uiPriority="39" w:unhideWhenUsed="1"/>
+    <w:lsdException w:name="toc 5" w:semiHidden="1" w:uiPriority="39" w:unhideWhenUsed="1"/>
+    <w:lsdException w:name="toc 6" w:semiHidden="1" w:uiPriority="39" w:unhideWhenUsed="1"/>
+    <w:lsdException w:name="toc 7" w:semiHidden="1" w:uiPriority="39" w:unhideWhenUsed="1"/>
+    <w:lsdException w:name="toc 8" w:semiHidden="1" w:uiPriority="39" w:unhideWhenUsed="1"/>
+    <w:lsdException w:name="toc 9" w:semiHidden="1" w:uiPriority="39" w:unhideWhenUsed="1"/>
+    <w:lsdException w:name="Normal Indent" w:semiHidden="1" w:unhideWhenUsed="1"/>
+    <w:lsdException w:name="footnote text" w:semiHidden="1" w:unhideWhenUsed="1"/>
+    <w:lsdException w:name="annotation text" w:semiHidden="1" w:unhideWhenUsed="1"/>
+    <w:lsdException w:name="header" w:semiHidden="1" w:unhideWhenUsed="1"/>
+    <w:lsdException w:name="footer" w:semiHidden="1" w:unhideWhenUsed="1"/>
+    <w:lsdException w:name="index heading" w:semiHidden="1" w:unhideWhenUsed="1"/>
+    <w:lsdException w:name="caption" w:semiHidden="1" w:uiPriority="35" w:unhideWhenUsed="1" w:qFormat="1"/>
+    <w:lsdException w:name="table of figures" w:semiHidden="1" w:unhideWhenUsed="1"/>
+    <w:lsdException w:name="envelope address" w:semiHidden="1" w:unhideWhenUsed="1"/>
+    <w:lsdException w:name="envelope return" w:semiHidden="1" w:unhideWhenUsed="1"/>
+    <w:lsdException w:name="footnote reference" w:semiHidden="1" w:unhideWhenUsed="1"/>
+    <w:lsdException w:name="annotation reference" w:semiHidden="1" w:unhideWhenUsed="1"/>
+    <w:lsdException w:name="line number" w:semiHidden="1" w:unhideWhenUsed="1"/>
+    <w:lsdException w:name="page number" w:semiHidden="1" w:unhideWhenUsed="1"/>
+    <w:lsdException w:name="endnote reference" w:semiHidden="1" w:unhideWhenUsed="1"/>
+    <w:lsdException w:name="endnote text" w:semiHidden="1" w:unhideWhenUsed="1"/>
+    <w:lsdException w:name="table of authorities" w:semiHidden="1" w:unhideWhenUsed="1"/>
+    <w:lsdException w:name="macro" w:semiHidden="1" w:unhideWhenUsed="1"/>
+    <w:lsdException w:name="toa heading" w:semiHidden="1" w:unhideWhenUsed="1"/>
+    <w:lsdException w:name="List" w:semiHidden="1" w:unhideWhenUsed="1"/>
+    <w:lsdException w:name="List Bullet" w:semiHidden="1" w:unhideWhenUsed="1"/>
+    <w:lsdException w:name="List Number" w:semiHidden="1" w:unhideWhenUsed="1"/>
+    <w:lsdException w:name="List 2" w:semiHidden="1" w:unhideWhenUsed="1"/>
+    <w:lsdException w:name="List 3" w:semiHidden="1" w:unhideWhenUsed="1"/>
+    <w:lsdException w:name="List 4" w:semiHidden="1" w:unhideWhenUsed="1"/>
+    <w:lsdException w:name="List 5" w:semiHidden="1" w:unhideWhenUsed="1"/>
+    <w:lsdException w:name="List Bullet 2" w:semiHidden="1" w:unhideWhenUsed="1"/>
+    <w:lsdException w:name="List Bullet 3" w:semiHidden="1" w:unhideWhenUsed="1"/>
+    <w:lsdException w:name="List Bullet 4" w:semiHidden="1" w:unhideWhenUsed="1"/>
+    <w:lsdException w:name="List Bullet 5" w:semiHidden="1" w:unhideWhenUsed="1"/>
+    <w:lsdException w:name="List Number 2" w:semiHidden="1" w:unhideWhenUsed="1"/>
+    <w:lsdException w:name="List Number 3" w:semiHidden="1" w:unhideWhenUsed="1"/>
+    <w:lsdException w:name="List Number 4" w:semiHidden="1" w:unhideWhenUsed="1"/>
+    <w:lsdException w:name="List Number 5" w:semiHidden="1" w:unhideWhenUsed="1"/>
+    <w:lsdException w:name="Title" w:uiPriority="10" w:qFormat="1"/>
+    <w:lsdException w:name="Closing" w:semiHidden="1" w:unhideWhenUsed="1"/>
+    <w:lsdException w:name="Signature" w:semiHidden="1" w:unhideWhenUsed="1"/>
+    <w:lsdException w:name="Default Paragraph Font" w:semiHidden="1" w:uiPriority="1" w:unhideWhenUsed="1"/>
+    <w:lsdException w:name="Body Text" w:semiHidden="1" w:unhideWhenUsed="1"/>
+    <w:lsdException w:name="Body Text Indent" w:semiHidden="1" w:unhideWhenUsed="1"/>
+    <w:lsdException w:name="List Continue" w:semiHidden="1" w:unhideWhenUsed="1"/>
+    <w:lsdException w:name="List Continue 2" w:semiHidden="1" w:unhideWhenUsed="1"/>
+    <w:lsdException w:name="List Continue 3" w:semiHidden="1" w:unhideWhenUsed="1"/>
+    <w:lsdException w:name="List Continue 4" w:semiHidden="1" w:unhideWhenUsed="1"/>
+    <w:lsdException w:name="List Continue 5" w:semiHidden="1" w:unhideWhenUsed="1"/>
+    <w:lsdException w:name="Message Header" w:semiHidden="1" w:unhideWhenUsed="1"/>
+    <w:lsdException w:name="Subtitle" w:uiPriority="11" w:qFormat="1"/>
+    <w:lsdException w:name="Salutation" w:semiHidden="1" w:unhideWhenUsed="1"/>
+    <w:lsdException w:name="Date" w:semiHidden="1" w:unhideWhenUsed="1"/>
+    <w:lsdException w:name="Body Text First Indent" w:semiHidden="1" w:unhideWhenUsed="1"/>
+    <w:lsdException w:name="Body Text First Indent 2" w:semiHidden="1" w:unhideWhenUsed="1"/>
+    <w:lsdException w:name="Note Heading" w:semiHidden="1" w:unhideWhenUsed="1"/>
+    <w:lsdException w:name="Body Text 2" w:semiHidden="1" w:unhideWhenUsed="1"/>
+    <w:lsdException w:name="Body Text 3" w:semiHidden="1" w:unhideWhenUsed="1"/>
+    <w:lsdException w:name="Body Text Indent 2" w:semiHidden="1" w:unhideWhenUsed="1"/>
+    <w:lsdException w:name="Body Text Indent 3" w:semiHidden="1" w:unhideWhenUsed="1"/>
+    <w:lsdException w:name="Block Text" w:semiHidden="1" w:unhideWhenUsed="1"/>
+    <w:lsdException w:name="Hyperlink" w:semiHidden="1" w:unhideWhenUsed="1"/>
+    <w:lsdException w:name="FollowedHyperlink" w:semiHidden="1" w:unhideWhenUsed="1"/>
+    <w:lsdException w:name="Strong" w:uiPriority="22" w:qFormat="1"/>
+    <w:lsdException w:name="Emphasis" w:uiPriority="20" w:qFormat="1"/>
+    <w:lsdException w:name="Document Map" w:semiHidden="1" w:unhideWhenUsed="1"/>
+    <w:lsdException w:name="Plain Text" w:semiHidden="1" w:unhideWhenUsed="1"/>
+    <w:lsdException w:name="E-mail Signature" w:semiHidden="1" w:unhideWhenUsed="1"/>
+    <w:lsdException w:name="HTML Top of Form" w:semiHidden="1" w:unhideWhenUsed="1"/>
+    <w:lsdException w:name="HTML Bottom of Form" w:semiHidden="1" w:unhideWhenUsed="1"/>
+    <w:lsdException w:name="Normal (Web)" w:semiHidden="1" w:unhideWhenUsed="1"/>
+    <w:lsdException w:name="HTML Acronym" w:semiHidden="1" w:unhideWhenUsed="1"/>
+    <w:lsdException w:name="HTML Address" w:semiHidden="1" w:unhideWhenUsed="1"/>
+    <w:lsdException w:name="HTML Cite" w:semiHidden="1" w:unhideWhenUsed="1"/>
+    <w:lsdException w:name="HTML Code" w:semiHidden="1" w:unhideWhenUsed="1"/>
+    <w:lsdException w:name="HTML Definition" w:semiHidden="1" w:unhideWhenUsed="1"/>
+    <w:lsdException w:name="HTML Keyboard" w:semiHidden="1" w:unhideWhenUsed="1"/>
+    <w:lsdException w:name="HTML Preformatted" w:semiHidden="1" w:unhideWhenUsed="1"/>
+    <w:lsdException w:name="HTML Sample" w:semiHidden="1" w:unhideWhenUsed="1"/>
+    <w:lsdException w:name="HTML Typewriter" w:semiHidden="1" w:unhideWhenUsed="1"/>
+    <w:lsdException w:name="HTML Variable" w:semiHidden="1" w:unhideWhenUsed="1"/>
+    <w:lsdException w:name="Normal Table" w:semiHidden="1" w:unhideWhenUsed="1"/>
+    <w:lsdException w:name="annotation subject" w:semiHidden="1" w:unhideWhenUsed="1"/>
+    <w:lsdException w:name="No List" w:semiHidden="1" w:unhideWhenUsed="1"/>
+    <w:lsdException w:name="Outline List 1" w:semiHidden="1" w:unhideWhenUsed="1"/>
+    <w:lsdException w:name="Outline List 2" w:semiHidden="1" w:unhideWhenUsed="1"/>
+    <w:lsdException w:name="Outline List 3" w:semiHidden="1" w:unhideWhenUsed="1"/>
+    <w:lsdException w:name="Table Simple 1" w:semiHidden="1" w:unhideWhenUsed="1"/>
+    <w:lsdException w:name="Table Simple 2" w:semiHidden="1" w:unhideWhenUsed="1"/>
+    <w:lsdException w:name="Table Simple 3" w:semiHidden="1" w:unhideWhenUsed="1"/>
+    <w:lsdException w:name="Table Classic 1" w:semiHidden="1" w:unhideWhenUsed="1"/>
+    <w:lsdException w:name="Table Classic 2" w:semiHidden="1" w:unhideWhenUsed="1"/>
+    <w:lsdException w:name="Table Classic 3" w:semiHidden="1" w:unhideWhenUsed="1"/>
+    <w:lsdException w:name="Table Classic 4" w:semiHidden="1" w:unhideWhenUsed="1"/>
+    <w:lsdException w:name="Table Colorful 1" w:semiHidden="1" w:unhideWhenUsed="1"/>
+    <w:lsdException w:name="Table Colorful 2" w:semiHidden="1" w:unhideWhenUsed="1"/>
+    <w:lsdException w:name="Table Colorful 3" w:semiHidden="1" w:unhideWhenUsed="1"/>
+    <w:lsdException w:name="Table Columns 1" w:semiHidden="1" w:unhideWhenUsed="1"/>
+    <w:lsdException w:name="Table Columns 2" w:semiHidden="1" w:unhideWhenUsed="1"/>
+    <w:lsdException w:name="Table Columns 3" w:semiHidden="1" w:unhideWhenUsed="1"/>
+    <w:lsdException w:name="Table Columns 4" w:semiHidden="1" w:unhideWhenUsed="1"/>
+    <w:lsdException w:name="Table Columns 5" w:semiHidden="1" w:unhideWhenUsed="1"/>
+    <w:lsdException w:name="Table Grid 1" w:semiHidden="1" w:unhideWhenUsed="1"/>
+    <w:lsdException w:name="Table Grid 2" w:semiHidden="1" w:unhideWhenUsed="1"/>
+    <w:lsdException w:name="Table Grid 3" w:semiHidden="1" w:unhideWhenUsed="1"/>
+    <w:lsdException w:name="Table Grid 4" w:semiHidden="1" w:unhideWhenUsed="1"/>
+    <w:lsdException w:name="Table Grid 5" w:semiHidden="1" w:unhideWhenUsed="1"/>
+    <w:lsdException w:name="Table Grid 6" w:semiHidden="1" w:unhideWhenUsed="1"/>
+    <w:lsdException w:name="Table Grid 7" w:semiHidden="1" w:unhideWhenUsed="1"/>
+    <w:lsdException w:name="Table Grid 8" w:semiHidden="1" w:unhideWhenUsed="1"/>
+    <w:lsdException w:name="Table List 1" w:semiHidden="1" w:unhideWhenUsed="1"/>
+    <w:lsdException w:name="Table List 2" w:semiHidden="1" w:unhideWhenUsed="1"/>
+    <w:lsdException w:name="Table List 3" w:semiHidden="1" w:unhideWhenUsed="1"/>
+    <w:lsdException w:name="Table List 4" w:semiHidden="1" w:unhideWhenUsed="1"/>
+    <w:lsdException w:name="Table List 5" w:semiHidden="1" w:unhideWhenUsed="1"/>
+    <w:lsdException w:name="Table List 6" w:semiHidden="1" w:unhideWhenUsed="1"/>
+    <w:lsdException w:name="Table List 7" w:semiHidden="1" w:unhideWhenUsed="1"/>
+    <w:lsdException w:name="Table List 8" w:semiHidden="1" w:unhideWhenUsed="1"/>
+    <w:lsdException w:name="Table 3D effects 1" w:semiHidden="1" w:unhideWhenUsed="1"/>
+    <w:lsdException w:name="Table 3D effects 2" w:semiHidden="1" w:unhideWhenUsed="1"/>
+    <w:lsdException w:name="Table 3D effects 3" w:semiHidden="1" w:unhideWhenUsed="1"/>
+    <w:lsdException w:name="Table Contemporary" w:semiHidden="1" w:unhideWhenUsed="1"/>
+    <w:lsdException w:name="Table Elegant" w:semiHidden="1" w:unhideWhenUsed="1"/>
+    <w:lsdException w:name="Table Professional" w:semiHidden="1" w:unhideWhenUsed="1"/>
+    <w:lsdException w:name="Table Subtle 1" w:semiHidden="1" w:unhideWhenUsed="1"/>
+    <w:lsdException w:name="Table Subtle 2" w:semiHidden="1" w:unhideWhenUsed="1"/>
+    <w:lsdException w:name="Table Web 1" w:semiHidden="1" w:unhideWhenUsed="1"/>
+    <w:lsdException w:name="Table Web 2" w:semiHidden="1" w:unhideWhenUsed="1"/>
+    <w:lsdException w:name="Table Web 3" w:semiHidden="1" w:unhideWhenUsed="1"/>
+    <w:lsdException w:name="Balloon Text" w:semiHidden="1" w:unhideWhenUsed="1"/>
+    <w:lsdException w:name="Table Grid" w:uiPriority="0"/>
+    <w:lsdException w:name="Table Theme" w:semiHidden="1" w:unhideWhenUsed="1"/>
+    <w:lsdException w:name="Placeholder Text" w:semiHidden="1"/>
+    <w:lsdException w:name="No Spacing" w:uiPriority="1" w:qFormat="1"/>
+    <w:lsdException w:name="Light Shading" w:uiPriority="60"/>
+    <w:lsdException w:name="Light List" w:uiPriority="61"/>
+    <w:lsdException w:name="Light Grid" w:uiPriority="62"/>
+    <w:lsdException w:name="Medium Shading 1" w:uiPriority="63"/>
+    <w:lsdException w:name="Medium Shading 2" w:uiPriority="64"/>
+    <w:lsdException w:name="Medium List 1" w:uiPriority="65"/>
+    <w:lsdException w:name="Medium List 2" w:uiPriority="66"/>
+    <w:lsdException w:name="Medium Grid 1" w:uiPriority="67"/>
+    <w:lsdException w:name="Medium Grid 2" w:uiPriority="68"/>
+    <w:lsdException w:name="Medium Grid 3" w:uiPriority="69"/>
+    <w:lsdException w:name="Dark List" w:uiPriority="70"/>
+    <w:lsdException w:name="Colorful Shading" w:uiPriority="71"/>
+    <w:lsdException w:name="Colorful List" w:uiPriority="72"/>
+    <w:lsdException w:name="Colorful Grid" w:uiPriority="73"/>
+    <w:lsdException w:name="Light Shading Accent 1" w:uiPriority="60"/>
+    <w:lsdException w:name="Light List Accent 1" w:uiPriority="61"/>
+    <w:lsdException w:name="Light Grid Accent 1" w:uiPriority="62"/>
+    <w:lsdException w:name="Medium Shading 1 Accent 1" w:uiPriority="63"/>
+    <w:lsdException w:name="Medium Shading 2 Accent 1" w:uiPriority="64"/>
+    <w:lsdException w:name="Medium List 1 Accent 1" w:uiPriority="65"/>
+    <w:lsdException w:name="Revision" w:semiHidden="1"/>
+    <w:lsdException w:name="List Paragraph" w:uiPriority="34" w:qFormat="1"/>
+    <w:lsdException w:name="Quote" w:uiPriority="29" w:qFormat="1"/>
+    <w:lsdException w:name="Intense Quote" w:uiPriority="30" w:qFormat="1"/>
+    <w:lsdException w:name="Medium List 2 Accent 1" w:uiPriority="66"/>
+    <w:lsdException w:name="Medium Grid 1 Accent 1" w:uiPriority="67"/>
+    <w:lsdException w:name="Medium Grid 2 Accent 1" w:uiPriority="68"/>
+    <w:lsdException w:name="Medium Grid 3 Accent 1" w:uiPriority="69"/>
+    <w:lsdException w:name="Dark List Accent 1" w:uiPriority="70"/>
+    <w:lsdException w:name="Colorful Shading Accent 1" w:uiPriority="71"/>
+    <w:lsdException w:name="Colorful List Accent 1" w:uiPriority="72"/>
+    <w:lsdException w:name="Colorful Grid Accent 1" w:uiPriority="73"/>
+    <w:lsdException w:name="Light Shading Accent 2" w:uiPriority="60"/>
+    <w:lsdException w:name="Light List Accent 2" w:uiPriority="61"/>
+    <w:lsdException w:name="Light Grid Accent 2" w:uiPriority="62"/>
+    <w:lsdException w:name="Medium Shading 1 Accent 2" w:uiPriority="63"/>
+    <w:lsdException w:name="Medium Shading 2 Accent 2" w:uiPriority="64"/>
+    <w:lsdException w:name="Medium List 1 Accent 2" w:uiPriority="65"/>
+    <w:lsdException w:name="Medium List 2 Accent 2" w:uiPriority="66"/>
+    <w:lsdException w:name="Medium Grid 1 Accent 2" w:uiPriority="67"/>
+    <w:lsdException w:name="Medium Grid 2 Accent 2" w:uiPriority="68"/>
+    <w:lsdException w:name="Medium Grid 3 Accent 2" w:uiPriority="69"/>
+    <w:lsdException w:name="Dark List Accent 2" w:uiPriority="70"/>
+    <w:lsdException w:name="Colorful Shading Accent 2" w:uiPriority="71"/>
+    <w:lsdException w:name="Colorful List Accent 2" w:uiPriority="72"/>
+    <w:lsdException w:name="Colorful Grid Accent 2" w:uiPriority="73"/>
+    <w:lsdException w:name="Light Shading Accent 3" w:uiPriority="60"/>
+    <w:lsdException w:name="Light List Accent 3" w:uiPriority="61"/>
+    <w:lsdException w:name="Light Grid Accent 3" w:uiPriority="62"/>
+    <w:lsdException w:name="Medium Shading 1 Accent 3" w:uiPriority="63"/>
+    <w:lsdException w:name="Medium Shading 2 Accent 3" w:uiPriority="64"/>
+    <w:lsdException w:name="Medium List 1 Accent 3" w:uiPriority="65"/>
+    <w:lsdException w:name="Medium List 2 Accent 3" w:uiPriority="66"/>
+    <w:lsdException w:name="Medium Grid 1 Accent 3" w:uiPriority="67"/>
+    <w:lsdException w:name="Medium Grid 2 Accent 3" w:uiPriority="68"/>
+    <w:lsdException w:name="Medium Grid 3 Accent 3" w:uiPriority="69"/>
+    <w:lsdException w:name="Dark List Accent 3" w:uiPriority="70"/>
+    <w:lsdException w:name="Colorful Shading Accent 3" w:uiPriority="71"/>
+    <w:lsdException w:name="Colorful List Accent 3" w:uiPriority="72"/>
+    <w:lsdException w:name="Colorful Grid Accent 3" w:uiPriority="73"/>
+    <w:lsdException w:name="Light Shading Accent 4" w:uiPriority="60"/>
+    <w:lsdException w:name="Light List Accent 4" w:uiPriority="61"/>
+    <w:lsdException w:name="Light Grid Accent 4" w:uiPriority="62"/>
+    <w:lsdException w:name="Medium Shading 1 Accent 4" w:uiPriority="63"/>
+    <w:lsdException w:name="Medium Shading 2 Accent 4" w:uiPriority="64"/>
+    <w:lsdException w:name="Medium List 1 Accent 4" w:uiPriority="65"/>
+    <w:lsdException w:name="Medium List 2 Accent 4" w:uiPriority="66"/>
+    <w:lsdException w:name="Medium Grid 1 Accent 4" w:uiPriority="67"/>
+    <w:lsdException w:name="Medium Grid 2 Accent 4" w:uiPriority="68"/>
+    <w:lsdException w:name="Medium Grid 3 Accent 4" w:uiPriority="69"/>
+    <w:lsdException w:name="Dark List Accent 4" w:uiPriority="70"/>
+    <w:lsdException w:name="Colorful Shading Accent 4" w:uiPriority="71"/>
+    <w:lsdException w:name="Colorful List Accent 4" w:uiPriority="72"/>
+    <w:lsdException w:name="Colorful Grid Accent 4" w:uiPriority="73"/>
+    <w:lsdException w:name="Light Shading Accent 5" w:uiPriority="60"/>
+    <w:lsdException w:name="Light List Accent 5" w:uiPriority="61"/>
+    <w:lsdException w:name="Light Grid Accent 5" w:uiPriority="62"/>
+    <w:lsdException w:name="Medium Shading 1 Accent 5" w:uiPriority="63"/>
+    <w:lsdException w:name="Medium Shading 2 Accent 5" w:uiPriority="64"/>
+    <w:lsdException w:name="Medium List 1 Accent 5" w:uiPriority="65"/>
+    <w:lsdException w:name="Medium List 2 Accent 5" w:uiPriority="66"/>
+    <w:lsdException w:name="Medium Grid 1 Accent 5" w:uiPriority="67"/>
+    <w:lsdException w:name="Medium Grid 2 Accent 5" w:uiPriority="68"/>
+    <w:lsdException w:name="Medium Grid 3 Accent 5" w:uiPriority="69"/>
+    <w:lsdException w:name="Dark List Accent 5" w:uiPriority="70"/>
+    <w:lsdException w:name="Colorful Shading Accent 5" w:uiPriority="71"/>
+    <w:lsdException w:name="Colorful List Accent 5" w:uiPriority="72"/>
+    <w:lsdException w:name="Colorful Grid Accent 5" w:uiPriority="73"/>
+    <w:lsdException w:name="Light Shading Accent 6" w:uiPriority="60"/>
+    <w:lsdException w:name="Light List Accent 6" w:uiPriority="61"/>
+    <w:lsdException w:name="Light Grid Accent 6" w:uiPriority="62"/>
+    <w:lsdException w:name="Medium Shading 1 Accent 6" w:uiPriority="63"/>
+    <w:lsdException w:name="Medium Shading 2 Accent 6" w:uiPriority="64"/>
+    <w:lsdException w:name="Medium List 1 Accent 6" w:uiPriority="65"/>
+    <w:lsdException w:name="Medium List 2 Accent 6" w:uiPriority="66"/>
+    <w:lsdException w:name="Medium Grid 1 Accent 6" w:uiPriority="67"/>
+    <w:lsdException w:name="Medium Grid 2 Accent 6" w:uiPriority="68"/>
+    <w:lsdException w:name="Medium Grid 3 Accent 6" w:uiPriority="69"/>
+    <w:lsdException w:name="Dark List Accent 6" w:uiPriority="70"/>
+    <w:lsdException w:name="Colorful Shading Accent 6" w:uiPriority="71"/>
+    <w:lsdException w:name="Colorful List Accent 6" w:uiPriority="72"/>
+    <w:lsdException w:name="Colorful Grid Accent 6" w:uiPriority="73"/>
+    <w:lsdException w:name="Subtle Emphasis" w:uiPriority="19" w:qFormat="1"/>
+    <w:lsdException w:name="Intense Emphasis" w:uiPriority="21" w:qFormat="1"/>
+    <w:lsdException w:name="Subtle Reference" w:uiPriority="31" w:qFormat="1"/>
+    <w:lsdException w:name="Intense Reference" w:uiPriority="32" w:qFormat="1"/>
+    <w:lsdException w:name="Book Title" w:uiPriority="33" w:qFormat="1"/>
+    <w:lsdException w:name="Bibliography" w:semiHidden="1" w:uiPriority="37" w:unhideWhenUsed="1"/>
+    <w:lsdException w:name="TOC Heading" w:semiHidden="1" w:uiPriority="39" w:unhideWhenUsed="1" w:qFormat="1"/>
+    <w:lsdException w:name="Plain Table 1" w:uiPriority="41"/>
+    <w:lsdException w:name="Plain Table 2" w:uiPriority="42"/>
+    <w:lsdException w:name="Plain Table 3" w:uiPriority="43"/>
+    <w:lsdException w:name="Plain Table 4" w:uiPriority="44"/>
+    <w:lsdException w:name="Plain Table 5" w:uiPriority="45"/>
+    <w:lsdException w:name="Grid Table Light" w:uiPriority="40"/>
+    <w:lsdException w:name="Grid Table 1 Light" w:uiPriority="46"/>
+    <w:lsdException w:name="Grid Table 2" w:uiPriority="47"/>
+    <w:lsdException w:name="Grid Table 3" w:uiPriority="48"/>
+    <w:lsdException w:name="Grid Table 4" w:uiPriority="49"/>
+    <w:lsdException w:name="Grid Table 5 Dark" w:uiPriority="50"/>
+    <w:lsdException w:name="Grid Table 6 Colorful" w:uiPriority="51"/>
+    <w:lsdException w:name="Grid Table 7 Colorful" w:uiPriority="52"/>
+    <w:lsdException w:name="Grid Table 1 Light Accent 1" w:uiPriority="46"/>
+    <w:lsdException w:name="Grid Table 2 Accent 1" w:uiPriority="47"/>
+    <w:lsdException w:name="Grid Table 3 Accent 1" w:uiPriority="48"/>
+    <w:lsdException w:name="Grid Table 4 Accent 1" w:uiPriority="49"/>
+    <w:lsdException w:name="Grid Table 5 Dark Accent 1" w:uiPriority="50"/>
+    <w:lsdException w:name="Grid Table 6 Colorful Accent 1" w:uiPriority="51"/>
+    <w:lsdException w:name="Grid Table 7 Colorful Accent 1" w:uiPriority="52"/>
+    <w:lsdException w:name="Grid Table 1 Light Accent 2" w:uiPriority="46"/>
+    <w:lsdException w:name="Grid Table 2 Accent 2" w:uiPriority="47"/>
+    <w:lsdException w:name="Grid Table 3 Accent 2" w:uiPriority="48"/>
+    <w:lsdException w:name="Grid Table 4 Accent 2" w:uiPriority="49"/>
+    <w:lsdException w:name="Grid Table 5 Dark Accent 2" w:uiPriority="50"/>
+    <w:lsdException w:name="Grid Table 6 Colorful Accent 2" w:uiPriority="51"/>
+    <w:lsdException w:name="Grid Table 7 Colorful Accent 2" w:uiPriority="52"/>
+    <w:lsdException w:name="Grid Table 1 Light Accent 3" w:uiPriority="46"/>
+    <w:lsdException w:name="Grid Table 2 Accent 3" w:uiPriority="47"/>
+    <w:lsdException w:name="Grid Table 3 Accent 3" w:uiPriority="48"/>
+    <w:lsdException w:name="Grid Table 4 Accent 3" w:uiPriority="49"/>
+    <w:lsdException w:name="Grid Table 5 Dark Accent 3" w:uiPriority="50"/>
+    <w:lsdException w:name="Grid Table 6 Colorful Accent 3" w:uiPriority="51"/>
+    <w:lsdException w:name="Grid Table 7 Colorful Accent 3" w:uiPriority="52"/>
+    <w:lsdException w:name="Grid Table 1 Light Accent 4" w:uiPriority="46"/>
+    <w:lsdException w:name="Grid Table 2 Accent 4" w:uiPriority="47"/>
+    <w:lsdException w:name="Grid Table 3 Accent 4" w:uiPriority="48"/>
+    <w:lsdException w:name="Grid Table 4 Accent 4" w:uiPriority="49"/>
+    <w:lsdException w:name="Grid Table 5 Dark Accent 4" w:uiPriority="50"/>
+    <w:lsdException w:name="Grid Table 6 Colorful Accent 4" w:uiPriority="51"/>
+    <w:lsdException w:name="Grid Table 7 Colorful Accent 4" w:uiPriority="52"/>
+    <w:lsdException w:name="Grid Table 1 Light Accent 5" w:uiPriority="46"/>
+    <w:lsdException w:name="Grid Table 2 Accent 5" w:uiPriority="47"/>
+    <w:lsdException w:name="Grid Table 3 Accent 5" w:uiPriority="48"/>
+    <w:lsdException w:name="Grid Table 4 Accent 5" w:uiPriority="49"/>
+    <w:lsdException w:name="Grid Table 5 Dark Accent 5" w:uiPriority="50"/>
+    <w:lsdException w:name="Grid Table 6 Colorful Accent 5" w:uiPriority="51"/>
+    <w:lsdException w:name="Grid Table 7 Colorful Accent 5" w:uiPriority="52"/>
+    <w:lsdException w:name="Grid Table 1 Light Accent 6" w:uiPriority="46"/>
+    <w:lsdException w:name="Grid Table 2 Accent 6" w:uiPriority="47"/>
+    <w:lsdException w:name="Grid Table 3 Accent 6" w:uiPriority="48"/>
+    <w:lsdException w:name="Grid Table 4 Accent 6" w:uiPriority="49"/>
+    <w:lsdException w:name="Grid Table 5 Dark Accent 6" w:uiPriority="50"/>
+    <w:lsdException w:name="Grid Table 6 Colorful Accent 6" w:uiPriority="51"/>
+    <w:lsdException w:name="Grid Table 7 Colorful Accent 6" w:uiPriority="52"/>
+    <w:lsdException w:name="List Table 1 Light" w:uiPriority="46"/>
+    <w:lsdException w:name="List Table 2" w:uiPriority="47"/>
+    <w:lsdException w:name="List Table 3" w:uiPriority="48"/>
+    <w:lsdException w:name="List Table 4" w:uiPriority="49"/>
+    <w:lsdException w:name="List Table 5 Dark" w:uiPriority="50"/>
+    <w:lsdException w:name="List Table 6 Colorful" w:uiPriority="51"/>
+    <w:lsdException w:name="List Table 7 Colorful" w:uiPriority="52"/>
+    <w:lsdException w:name="List Table 1 Light Accent 1" w:uiPriority="46"/>
+    <w:lsdException w:name="List Table 2 Accent 1" w:uiPriority="47"/>
+    <w:lsdException w:name="List Table 3 Accent 1" w:uiPriority="48"/>
+    <w:lsdException w:name="List Table 4 Accent 1" w:uiPriority="49"/>
+    <w:lsdException w:name="List Table 5 Dark Accent 1" w:uiPriority="50"/>
+    <w:lsdException w:name="List Table 6 Colorful Accent 1" w:uiPriority="51"/>
+    <w:lsdException w:name="List Table 7 Colorful Accent 1" w:uiPriority="52"/>
+    <w:lsdException w:name="List Table 1 Light Accent 2" w:uiPriority="46"/>
+    <w:lsdException w:name="List Table 2 Accent 2" w:uiPriority="47"/>
+    <w:lsdException w:name="List Table 3 Accent 2" w:uiPriority="48"/>
+    <w:lsdException w:name="List Table 4 Accent 2" w:uiPriority="49"/>
+    <w:lsdException w:name="List Table 5 Dark Accent 2" w:uiPriority="50"/>
+    <w:lsdException w:name="List Table 6 Colorful Accent 2" w:uiPriority="51"/>
+    <w:lsdException w:name="List Table 7 Colorful Accent 2" w:uiPriority="52"/>
+    <w:lsdException w:name="List Table 1 Light Accent 3" w:uiPriority="46"/>
+    <w:lsdException w:name="List Table 2 Accent 3" w:uiPriority="47"/>
+    <w:lsdException w:name="List Table 3 Accent 3" w:uiPriority="48"/>
+    <w:lsdException w:name="List Table 4 Accent 3" w:uiPriority="49"/>
+    <w:lsdException w:name="List Table 5 Dark Accent 3" w:uiPriority="50"/>
+    <w:lsdException w:name="List Table 6 Colorful Accent 3" w:uiPriority="51"/>
+    <w:lsdException w:name="List Table 7 Colorful Accent 3" w:uiPriority="52"/>
+    <w:lsdException w:name="List Table 1 Light Accent 4" w:uiPriority="46"/>
+    <w:lsdException w:name="List Table 2 Accent 4" w:uiPriority="47"/>
+    <w:lsdException w:name="List Table 3 Accent 4" w:uiPriority="48"/>
+    <w:lsdException w:name="List Table 4 Accent 4" w:uiPriority="49"/>
+    <w:lsdException w:name="List Table 5 Dark Accent 4" w:uiPriority="50"/>
+    <w:lsdException w:name="List Table 6 Colorful Accent 4" w:uiPriority="51"/>
+    <w:lsdException w:name="List Table 7 Colorful Accent 4" w:uiPriority="52"/>
+    <w:lsdException w:name="List Table 1 Light Accent 5" w:uiPriority="46"/>
+    <w:lsdException w:name="List Table 2 Accent 5" w:uiPriority="47"/>
+    <w:lsdException w:name="List Table 3 Accent 5" w:uiPriority="48"/>
+    <w:lsdException w:name="List Table 4 Accent 5" w:uiPriority="49"/>
+    <w:lsdException w:name="List Table 5 Dark Accent 5" w:uiPriority="50"/>
+    <w:lsdException w:name="List Table 6 Colorful Accent 5" w:uiPriority="51"/>
+    <w:lsdException w:name="List Table 7 Colorful Accent 5" w:uiPriority="52"/>
+    <w:lsdException w:name="List Table 1 Light Accent 6" w:uiPriority="46"/>
+    <w:lsdException w:name="List Table 2 Accent 6" w:uiPriority="47"/>
+    <w:lsdException w:name="List Table 3 Accent 6" w:uiPriority="48"/>
+    <w:lsdException w:name="List Table 4 Accent 6" w:uiPriority="49"/>
+    <w:lsdException w:name="List Table 5 Dark Accent 6" w:uiPriority="50"/>
+    <w:lsdException w:name="List Table 6 Colorful Accent 6" w:uiPriority="51"/>
+    <w:lsdException w:name="List Table 7 Colorful Accent 6" w:uiPriority="52"/>
   </w:latentStyles>
   <w:style w:type="paragraph" w:default="1" w:styleId="Normal">
     <w:name w:val="Normal"/>
@@ -487,7 +718,6 @@
     <w:uiPriority w:val="99"/>
     <w:semiHidden/>
     <w:unhideWhenUsed/>
-    <w:qFormat/>
     <w:tblPr>
       <w:tblInd w:w="0" w:type="dxa"/>
       <w:tblCellMar>
@@ -586,7 +816,6 @@
       <w:spacing w:after="0" w:line="240" w:lineRule="auto"/>
     </w:pPr>
     <w:tblPr>
-      <w:tblInd w:w="0" w:type="dxa"/>
       <w:tblBorders>
         <w:top w:val="single" w:sz="4" w:space="0" w:color="auto"/>
         <w:left w:val="single" w:sz="4" w:space="0" w:color="auto"/>
@@ -595,12 +824,6 @@
         <w:insideH w:val="single" w:sz="4" w:space="0" w:color="auto"/>
         <w:insideV w:val="single" w:sz="4" w:space="0" w:color="auto"/>
       </w:tblBorders>
-      <w:tblCellMar>
-        <w:top w:w="0" w:type="dxa"/>
-        <w:left w:w="108" w:type="dxa"/>
-        <w:bottom w:w="0" w:type="dxa"/>
-        <w:right w:w="108" w:type="dxa"/>
-      </w:tblCellMar>
     </w:tblPr>
   </w:style>
 </w:styles>

</xml_diff>

<commit_message>
Correção no diagrama entidade relacionamento
</commit_message>
<xml_diff>
--- a/5.2  Diagrama Entidade_Relacionamento.docx
+++ b/5.2  Diagrama Entidade_Relacionamento.docx
@@ -9,17 +9,17 @@
           <w:sz w:val="32"/>
         </w:rPr>
       </w:pPr>
-      <w:bookmarkStart w:id="0" w:name="_GoBack"/>
       <w:r>
         <w:rPr>
           <w:noProof/>
+          <w:sz w:val="32"/>
           <w:lang w:eastAsia="pt-BR"/>
         </w:rPr>
         <w:drawing>
-          <wp:inline distT="0" distB="0" distL="0" distR="0" wp14:anchorId="7E2290AC" wp14:editId="0F1511BF">
-            <wp:extent cx="6099175" cy="5939731"/>
-            <wp:effectExtent l="0" t="76200" r="0" b="61595"/>
-            <wp:docPr id="1" name="Imagem 1"/>
+          <wp:inline distT="0" distB="0" distL="0" distR="0">
+            <wp:extent cx="8318500" cy="8339134"/>
+            <wp:effectExtent l="19050" t="0" r="0" b="0"/>
+            <wp:docPr id="2" name="Imagem 2"/>
             <wp:cNvGraphicFramePr>
               <a:graphicFrameLocks xmlns:a="http://schemas.openxmlformats.org/drawingml/2006/main" noChangeAspect="1"/>
             </wp:cNvGraphicFramePr>
@@ -27,11 +27,11 @@
               <a:graphicData uri="http://schemas.openxmlformats.org/drawingml/2006/picture">
                 <pic:pic xmlns:pic="http://schemas.openxmlformats.org/drawingml/2006/picture">
                   <pic:nvPicPr>
-                    <pic:cNvPr id="1" name="Modelagem_tcc.png"/>
+                    <pic:cNvPr id="2" name="diagrama_2.png"/>
                     <pic:cNvPicPr/>
                   </pic:nvPicPr>
                   <pic:blipFill>
-                    <a:blip r:embed="rId6" cstate="print">
+                    <a:blip r:embed="rId6">
                       <a:extLst>
                         <a:ext uri="{28A0092B-C50C-407E-A947-70E740481C1C}">
                           <a14:useLocalDpi xmlns:a14="http://schemas.microsoft.com/office/drawing/2010/main" val="0"/>
@@ -45,7 +45,7 @@
                   <pic:spPr>
                     <a:xfrm rot="16200000">
                       <a:off x="0" y="0"/>
-                      <a:ext cx="6109156" cy="5949451"/>
+                      <a:ext cx="8354056" cy="8374778"/>
                     </a:xfrm>
                     <a:prstGeom prst="rect">
                       <a:avLst/>
@@ -58,25 +58,10 @@
         </w:drawing>
       </w:r>
     </w:p>
-    <w:bookmarkEnd w:id="0"/>
-    <w:p/>
-    <w:p/>
-    <w:p/>
-    <w:p/>
-    <w:p/>
-    <w:p/>
-    <w:p/>
-    <w:p/>
-    <w:p/>
-    <w:p/>
-    <w:p/>
-    <w:p/>
-    <w:p/>
-    <w:p/>
-    <w:p/>
-    <w:p/>
-    <w:p/>
-    <w:p/>
+    <w:p>
+      <w:bookmarkStart w:id="0" w:name="_GoBack"/>
+      <w:bookmarkEnd w:id="0"/>
+    </w:p>
     <w:sectPr>
       <w:headerReference w:type="default" r:id="rId7"/>
       <w:footerReference w:type="default" r:id="rId8"/>

</xml_diff>

<commit_message>
Inclusão do arquivo que corresponde ao diagrama entidade relacionamento
</commit_message>
<xml_diff>
--- a/5.2  Diagrama Entidade_Relacionamento.docx
+++ b/5.2  Diagrama Entidade_Relacionamento.docx
@@ -17,9 +17,9 @@
         </w:rPr>
         <w:drawing>
           <wp:inline distT="0" distB="0" distL="0" distR="0">
-            <wp:extent cx="8318500" cy="8339134"/>
-            <wp:effectExtent l="19050" t="0" r="0" b="0"/>
-            <wp:docPr id="2" name="Imagem 2"/>
+            <wp:extent cx="8664484" cy="8601982"/>
+            <wp:effectExtent l="0" t="38100" r="0" b="8890"/>
+            <wp:docPr id="1" name="Imagem 1"/>
             <wp:cNvGraphicFramePr>
               <a:graphicFrameLocks xmlns:a="http://schemas.openxmlformats.org/drawingml/2006/main" noChangeAspect="1"/>
             </wp:cNvGraphicFramePr>
@@ -27,7 +27,7 @@
               <a:graphicData uri="http://schemas.openxmlformats.org/drawingml/2006/picture">
                 <pic:pic xmlns:pic="http://schemas.openxmlformats.org/drawingml/2006/picture">
                   <pic:nvPicPr>
-                    <pic:cNvPr id="2" name="diagrama_2.png"/>
+                    <pic:cNvPr id="1" name="BD.png"/>
                     <pic:cNvPicPr/>
                   </pic:nvPicPr>
                   <pic:blipFill>
@@ -45,7 +45,7 @@
                   <pic:spPr>
                     <a:xfrm rot="16200000">
                       <a:off x="0" y="0"/>
-                      <a:ext cx="8354056" cy="8374778"/>
+                      <a:ext cx="8707656" cy="8644842"/>
                     </a:xfrm>
                     <a:prstGeom prst="rect">
                       <a:avLst/>
@@ -57,8 +57,6 @@
           </wp:inline>
         </w:drawing>
       </w:r>
-    </w:p>
-    <w:p>
       <w:bookmarkStart w:id="0" w:name="_GoBack"/>
       <w:bookmarkEnd w:id="0"/>
     </w:p>

</xml_diff>

<commit_message>
Commit para dividir o diagrama
</commit_message>
<xml_diff>
--- a/5.2  Diagrama Entidade_Relacionamento.docx
+++ b/5.2  Diagrama Entidade_Relacionamento.docx
@@ -2,6 +2,15 @@
 <file path=word/document.xml><?xml version="1.0" encoding="utf-8"?>
 <w:document xmlns:wpc="http://schemas.microsoft.com/office/word/2010/wordprocessingCanvas" xmlns:mc="http://schemas.openxmlformats.org/markup-compatibility/2006" xmlns:o="urn:schemas-microsoft-com:office:office" xmlns:r="http://schemas.openxmlformats.org/officeDocument/2006/relationships" xmlns:m="http://schemas.openxmlformats.org/officeDocument/2006/math" xmlns:v="urn:schemas-microsoft-com:vml" xmlns:wp14="http://schemas.microsoft.com/office/word/2010/wordprocessingDrawing" xmlns:wp="http://schemas.openxmlformats.org/drawingml/2006/wordprocessingDrawing" xmlns:w10="urn:schemas-microsoft-com:office:word" xmlns:w="http://schemas.openxmlformats.org/wordprocessingml/2006/main" xmlns:w14="http://schemas.microsoft.com/office/word/2010/wordml" xmlns:w15="http://schemas.microsoft.com/office/word/2012/wordml" xmlns:wpg="http://schemas.microsoft.com/office/word/2010/wordprocessingGroup" xmlns:wpi="http://schemas.microsoft.com/office/word/2010/wordprocessingInk" xmlns:wne="http://schemas.microsoft.com/office/word/2006/wordml" xmlns:wps="http://schemas.microsoft.com/office/word/2010/wordprocessingShape" mc:Ignorable="w14 w15 wp14">
   <w:body>
+    <w:p>
+      <w:pPr>
+        <w:rPr>
+          <w:noProof/>
+          <w:sz w:val="32"/>
+          <w:lang w:eastAsia="pt-BR"/>
+        </w:rPr>
+      </w:pPr>
+    </w:p>
     <w:p>
       <w:pPr>
         <w:jc w:val="center"/>
@@ -17,9 +26,9 @@
         </w:rPr>
         <w:drawing>
           <wp:inline distT="0" distB="0" distL="0" distR="0">
-            <wp:extent cx="8664484" cy="8601982"/>
-            <wp:effectExtent l="0" t="38100" r="0" b="8890"/>
-            <wp:docPr id="1" name="Imagem 1"/>
+            <wp:extent cx="5760085" cy="5778500"/>
+            <wp:effectExtent l="0" t="0" r="0" b="0"/>
+            <wp:docPr id="3" name="Imagem 3"/>
             <wp:cNvGraphicFramePr>
               <a:graphicFrameLocks xmlns:a="http://schemas.openxmlformats.org/drawingml/2006/main" noChangeAspect="1"/>
             </wp:cNvGraphicFramePr>
@@ -27,7 +36,7 @@
               <a:graphicData uri="http://schemas.openxmlformats.org/drawingml/2006/picture">
                 <pic:pic xmlns:pic="http://schemas.openxmlformats.org/drawingml/2006/picture">
                   <pic:nvPicPr>
-                    <pic:cNvPr id="1" name="BD.png"/>
+                    <pic:cNvPr id="3" name="Tabela_parteA.jpg"/>
                     <pic:cNvPicPr/>
                   </pic:nvPicPr>
                   <pic:blipFill>
@@ -43,9 +52,110 @@
                     </a:stretch>
                   </pic:blipFill>
                   <pic:spPr>
-                    <a:xfrm rot="16200000">
+                    <a:xfrm>
                       <a:off x="0" y="0"/>
-                      <a:ext cx="8707656" cy="8644842"/>
+                      <a:ext cx="5760085" cy="5778500"/>
+                    </a:xfrm>
+                    <a:prstGeom prst="rect">
+                      <a:avLst/>
+                    </a:prstGeom>
+                  </pic:spPr>
+                </pic:pic>
+              </a:graphicData>
+            </a:graphic>
+          </wp:inline>
+        </w:drawing>
+      </w:r>
+    </w:p>
+    <w:p>
+      <w:pPr>
+        <w:rPr>
+          <w:sz w:val="32"/>
+        </w:rPr>
+      </w:pPr>
+    </w:p>
+    <w:p>
+      <w:pPr>
+        <w:rPr>
+          <w:sz w:val="32"/>
+        </w:rPr>
+      </w:pPr>
+    </w:p>
+    <w:p>
+      <w:pPr>
+        <w:rPr>
+          <w:sz w:val="32"/>
+        </w:rPr>
+      </w:pPr>
+    </w:p>
+    <w:p>
+      <w:pPr>
+        <w:rPr>
+          <w:sz w:val="32"/>
+        </w:rPr>
+      </w:pPr>
+    </w:p>
+    <w:p>
+      <w:pPr>
+        <w:jc w:val="center"/>
+        <w:rPr>
+          <w:sz w:val="32"/>
+        </w:rPr>
+      </w:pPr>
+    </w:p>
+    <w:p>
+      <w:pPr>
+        <w:jc w:val="center"/>
+        <w:rPr>
+          <w:sz w:val="32"/>
+        </w:rPr>
+      </w:pPr>
+    </w:p>
+    <w:p>
+      <w:pPr>
+        <w:jc w:val="center"/>
+        <w:rPr>
+          <w:sz w:val="32"/>
+        </w:rPr>
+      </w:pPr>
+      <w:r>
+        <w:rPr>
+          <w:noProof/>
+          <w:sz w:val="32"/>
+          <w:lang w:eastAsia="pt-BR"/>
+        </w:rPr>
+        <w:lastRenderedPageBreak/>
+        <w:drawing>
+          <wp:inline distT="0" distB="0" distL="0" distR="0">
+            <wp:extent cx="5808268" cy="4210050"/>
+            <wp:effectExtent l="0" t="0" r="0" b="0"/>
+            <wp:docPr id="4" name="Imagem 4"/>
+            <wp:cNvGraphicFramePr>
+              <a:graphicFrameLocks xmlns:a="http://schemas.openxmlformats.org/drawingml/2006/main" noChangeAspect="1"/>
+            </wp:cNvGraphicFramePr>
+            <a:graphic xmlns:a="http://schemas.openxmlformats.org/drawingml/2006/main">
+              <a:graphicData uri="http://schemas.openxmlformats.org/drawingml/2006/picture">
+                <pic:pic xmlns:pic="http://schemas.openxmlformats.org/drawingml/2006/picture">
+                  <pic:nvPicPr>
+                    <pic:cNvPr id="4" name="Tabela_parteB.jpg"/>
+                    <pic:cNvPicPr/>
+                  </pic:nvPicPr>
+                  <pic:blipFill>
+                    <a:blip r:embed="rId7" cstate="print">
+                      <a:extLst>
+                        <a:ext uri="{28A0092B-C50C-407E-A947-70E740481C1C}">
+                          <a14:useLocalDpi xmlns:a14="http://schemas.microsoft.com/office/drawing/2010/main" val="0"/>
+                        </a:ext>
+                      </a:extLst>
+                    </a:blip>
+                    <a:stretch>
+                      <a:fillRect/>
+                    </a:stretch>
+                  </pic:blipFill>
+                  <pic:spPr>
+                    <a:xfrm>
+                      <a:off x="0" y="0"/>
+                      <a:ext cx="5822611" cy="4220447"/>
                     </a:xfrm>
                     <a:prstGeom prst="rect">
                       <a:avLst/>
@@ -60,9 +170,25 @@
       <w:bookmarkStart w:id="0" w:name="_GoBack"/>
       <w:bookmarkEnd w:id="0"/>
     </w:p>
+    <w:p>
+      <w:pPr>
+        <w:jc w:val="center"/>
+        <w:rPr>
+          <w:sz w:val="32"/>
+        </w:rPr>
+      </w:pPr>
+    </w:p>
+    <w:p>
+      <w:pPr>
+        <w:jc w:val="center"/>
+        <w:rPr>
+          <w:sz w:val="32"/>
+        </w:rPr>
+      </w:pPr>
+    </w:p>
     <w:sectPr>
-      <w:headerReference w:type="default" r:id="rId7"/>
-      <w:footerReference w:type="default" r:id="rId8"/>
+      <w:headerReference w:type="default" r:id="rId8"/>
+      <w:footerReference w:type="default" r:id="rId9"/>
       <w:pgSz w:w="11906" w:h="16838"/>
       <w:pgMar w:top="1134" w:right="1134" w:bottom="1134" w:left="1701" w:header="709" w:footer="709" w:gutter="0"/>
       <w:cols w:space="708"/>

</xml_diff>

<commit_message>
Atualização do digrama de tabelas + descrição
</commit_message>
<xml_diff>
--- a/5.2  Diagrama Entidade_Relacionamento.docx
+++ b/5.2  Diagrama Entidade_Relacionamento.docx
@@ -4,16 +4,6 @@
   <w:body>
     <w:p>
       <w:pPr>
-        <w:rPr>
-          <w:noProof/>
-          <w:sz w:val="32"/>
-          <w:lang w:eastAsia="pt-BR"/>
-        </w:rPr>
-      </w:pPr>
-    </w:p>
-    <w:p>
-      <w:pPr>
-        <w:jc w:val="center"/>
         <w:rPr>
           <w:sz w:val="32"/>
         </w:rPr>
@@ -26,9 +16,9 @@
         </w:rPr>
         <w:drawing>
           <wp:inline distT="0" distB="0" distL="0" distR="0">
-            <wp:extent cx="5760085" cy="5778500"/>
+            <wp:extent cx="5760085" cy="6283325"/>
             <wp:effectExtent l="0" t="0" r="0" b="0"/>
-            <wp:docPr id="3" name="Imagem 3"/>
+            <wp:docPr id="1" name="Imagem 1"/>
             <wp:cNvGraphicFramePr>
               <a:graphicFrameLocks xmlns:a="http://schemas.openxmlformats.org/drawingml/2006/main" noChangeAspect="1"/>
             </wp:cNvGraphicFramePr>
@@ -36,7 +26,7 @@
               <a:graphicData uri="http://schemas.openxmlformats.org/drawingml/2006/picture">
                 <pic:pic xmlns:pic="http://schemas.openxmlformats.org/drawingml/2006/picture">
                   <pic:nvPicPr>
-                    <pic:cNvPr id="3" name="Tabela_parteA.jpg"/>
+                    <pic:cNvPr id="1" name="ParteA.jpg"/>
                     <pic:cNvPicPr/>
                   </pic:nvPicPr>
                   <pic:blipFill>
@@ -54,7 +44,7 @@
                   <pic:spPr>
                     <a:xfrm>
                       <a:off x="0" y="0"/>
-                      <a:ext cx="5760085" cy="5778500"/>
+                      <a:ext cx="5760085" cy="6283325"/>
                     </a:xfrm>
                     <a:prstGeom prst="rect">
                       <a:avLst/>
@@ -97,7 +87,6 @@
     </w:p>
     <w:p>
       <w:pPr>
-        <w:jc w:val="center"/>
         <w:rPr>
           <w:sz w:val="32"/>
         </w:rPr>
@@ -105,7 +94,6 @@
     </w:p>
     <w:p>
       <w:pPr>
-        <w:jc w:val="center"/>
         <w:rPr>
           <w:sz w:val="32"/>
         </w:rPr>
@@ -113,7 +101,6 @@
     </w:p>
     <w:p>
       <w:pPr>
-        <w:jc w:val="center"/>
         <w:rPr>
           <w:sz w:val="32"/>
         </w:rPr>
@@ -127,9 +114,9 @@
         <w:lastRenderedPageBreak/>
         <w:drawing>
           <wp:inline distT="0" distB="0" distL="0" distR="0">
-            <wp:extent cx="5808268" cy="4210050"/>
+            <wp:extent cx="5760085" cy="5765800"/>
             <wp:effectExtent l="0" t="0" r="0" b="0"/>
-            <wp:docPr id="4" name="Imagem 4"/>
+            <wp:docPr id="3" name="Imagem 3"/>
             <wp:cNvGraphicFramePr>
               <a:graphicFrameLocks xmlns:a="http://schemas.openxmlformats.org/drawingml/2006/main" noChangeAspect="1"/>
             </wp:cNvGraphicFramePr>
@@ -137,11 +124,11 @@
               <a:graphicData uri="http://schemas.openxmlformats.org/drawingml/2006/picture">
                 <pic:pic xmlns:pic="http://schemas.openxmlformats.org/drawingml/2006/picture">
                   <pic:nvPicPr>
-                    <pic:cNvPr id="4" name="Tabela_parteB.jpg"/>
+                    <pic:cNvPr id="3" name="ParteB.jpg"/>
                     <pic:cNvPicPr/>
                   </pic:nvPicPr>
                   <pic:blipFill>
-                    <a:blip r:embed="rId7" cstate="print">
+                    <a:blip r:embed="rId7">
                       <a:extLst>
                         <a:ext uri="{28A0092B-C50C-407E-A947-70E740481C1C}">
                           <a14:useLocalDpi xmlns:a14="http://schemas.microsoft.com/office/drawing/2010/main" val="0"/>
@@ -155,7 +142,7 @@
                   <pic:spPr>
                     <a:xfrm>
                       <a:off x="0" y="0"/>
-                      <a:ext cx="5822611" cy="4220447"/>
+                      <a:ext cx="5760085" cy="5765800"/>
                     </a:xfrm>
                     <a:prstGeom prst="rect">
                       <a:avLst/>
@@ -167,8 +154,20 @@
           </wp:inline>
         </w:drawing>
       </w:r>
-      <w:bookmarkStart w:id="0" w:name="_GoBack"/>
-      <w:bookmarkEnd w:id="0"/>
+    </w:p>
+    <w:p>
+      <w:pPr>
+        <w:rPr>
+          <w:sz w:val="32"/>
+        </w:rPr>
+      </w:pPr>
+    </w:p>
+    <w:p>
+      <w:pPr>
+        <w:rPr>
+          <w:sz w:val="32"/>
+        </w:rPr>
+      </w:pPr>
     </w:p>
     <w:p>
       <w:pPr>
@@ -177,14 +176,8 @@
           <w:sz w:val="32"/>
         </w:rPr>
       </w:pPr>
-    </w:p>
-    <w:p>
-      <w:pPr>
-        <w:jc w:val="center"/>
-        <w:rPr>
-          <w:sz w:val="32"/>
-        </w:rPr>
-      </w:pPr>
+      <w:bookmarkStart w:id="0" w:name="_GoBack"/>
+      <w:bookmarkEnd w:id="0"/>
     </w:p>
     <w:sectPr>
       <w:headerReference w:type="default" r:id="rId8"/>

</xml_diff>